<commit_message>
Simulated Annealing - start
</commit_message>
<xml_diff>
--- a/Tarefa_1_A_S73_Gustavo_Nakamura.docx
+++ b/Tarefa_1_A_S73_Gustavo_Nakamura.docx
@@ -656,6 +656,29 @@
             <w:lang w:val="en-US"/>
           </w:rPr>
           <w:t>Simulated Annealing - (An Artificial Intelligence Optimization Algorithm)</w:t>
+        </w:r>
+      </w:hyperlink>
+    </w:p>
+    <w:p>
+      <w:pPr>
+        <w:rPr>
+          <w:lang w:val="en-US"/>
+        </w:rPr>
+      </w:pPr>
+      <w:hyperlink r:id="rId12" w:history="1">
+        <w:r>
+          <w:rPr>
+            <w:rStyle w:val="Hyperlink"/>
+            <w:lang w:val="en-US"/>
+          </w:rPr>
+          <w:t>What are Genetic Algorithms?</w:t>
+        </w:r>
+        <w:r>
+          <w:rPr>
+            <w:rStyle w:val="Hyperlink"/>
+            <w:lang w:val="en-US"/>
+          </w:rPr>
+          <w:t xml:space="preserve"> - Argonaut</w:t>
         </w:r>
       </w:hyperlink>
     </w:p>

</xml_diff>

<commit_message>
Initializa with random values
</commit_message>
<xml_diff>
--- a/Tarefa_1_A_S73_Gustavo_Nakamura.docx
+++ b/Tarefa_1_A_S73_Gustavo_Nakamura.docx
@@ -4,6 +4,7 @@
   <w:body>
     <w:p>
       <w:pPr>
+        <w:jc w:val="both"/>
         <w:rPr>
           <w:b/>
           <w:bCs/>
@@ -19,6 +20,7 @@
     </w:p>
     <w:p>
       <w:pPr>
+        <w:jc w:val="both"/>
         <w:rPr>
           <w:b/>
           <w:bCs/>
@@ -48,13 +50,17 @@
     </w:p>
     <w:p>
       <w:pPr>
-        <w:rPr>
-          <w:b/>
-          <w:bCs/>
-        </w:rPr>
-      </w:pPr>
-    </w:p>
-    <w:p>
+        <w:jc w:val="both"/>
+        <w:rPr>
+          <w:b/>
+          <w:bCs/>
+        </w:rPr>
+      </w:pPr>
+    </w:p>
+    <w:p>
+      <w:pPr>
+        <w:jc w:val="both"/>
+      </w:pPr>
       <w:r>
         <w:rPr>
           <w:b/>
@@ -87,30 +93,193 @@
         <w:t>Gustavo Riodi Nakamura</w:t>
       </w:r>
     </w:p>
-    <w:p/>
-    <w:p>
-      <w:pPr>
-        <w:rPr>
-          <w:rFonts w:ascii="Arial" w:hAnsi="Arial" w:cs="Arial"/>
-          <w:b/>
-          <w:bCs/>
-          <w:sz w:val="22"/>
-          <w:szCs w:val="22"/>
-        </w:rPr>
-      </w:pPr>
-      <w:r>
-        <w:rPr>
-          <w:rFonts w:ascii="Arial" w:hAnsi="Arial" w:cs="Arial"/>
-          <w:b/>
-          <w:bCs/>
-          <w:sz w:val="22"/>
-          <w:szCs w:val="22"/>
-        </w:rPr>
-        <w:t>Definição formal do Problema da Mochila:</w:t>
-      </w:r>
-    </w:p>
-    <w:p>
-      <w:pPr>
+    <w:p>
+      <w:pPr>
+        <w:jc w:val="both"/>
+      </w:pPr>
+    </w:p>
+    <w:p>
+      <w:pPr>
+        <w:jc w:val="both"/>
+        <w:rPr>
+          <w:rFonts w:ascii="Arial" w:hAnsi="Arial" w:cs="Arial"/>
+          <w:b/>
+          <w:bCs/>
+          <w:sz w:val="28"/>
+          <w:szCs w:val="28"/>
+        </w:rPr>
+      </w:pPr>
+      <w:bookmarkStart w:id="0" w:name="_Hlk180341118"/>
+      <w:r>
+        <w:rPr>
+          <w:rFonts w:ascii="Arial" w:hAnsi="Arial" w:cs="Arial"/>
+          <w:b/>
+          <w:bCs/>
+          <w:sz w:val="28"/>
+          <w:szCs w:val="28"/>
+        </w:rPr>
+        <w:t xml:space="preserve">Definição formal do </w:t>
+      </w:r>
+      <w:bookmarkEnd w:id="0"/>
+      <w:r>
+        <w:rPr>
+          <w:rFonts w:ascii="Arial" w:hAnsi="Arial" w:cs="Arial"/>
+          <w:b/>
+          <w:bCs/>
+          <w:sz w:val="28"/>
+          <w:szCs w:val="28"/>
+        </w:rPr>
+        <w:t>Problema da Mochila:</w:t>
+      </w:r>
+    </w:p>
+    <w:p>
+      <w:pPr>
+        <w:jc w:val="both"/>
+        <w:rPr>
+          <w:rFonts w:ascii="Arial" w:hAnsi="Arial" w:cs="Arial"/>
+          <w:b/>
+          <w:bCs/>
+          <w:sz w:val="28"/>
+          <w:szCs w:val="28"/>
+        </w:rPr>
+      </w:pPr>
+    </w:p>
+    <w:p>
+      <w:pPr>
+        <w:jc w:val="center"/>
+        <w:rPr>
+          <w:rFonts w:ascii="Arial" w:hAnsi="Arial" w:cs="Arial"/>
+          <w:b/>
+          <w:bCs/>
+          <w:sz w:val="28"/>
+          <w:szCs w:val="28"/>
+        </w:rPr>
+      </w:pPr>
+      <w:r>
+        <w:rPr>
+          <w:noProof/>
+        </w:rPr>
+        <w:drawing>
+          <wp:inline distT="0" distB="0" distL="0" distR="0" wp14:anchorId="642886EB" wp14:editId="026FBFAD">
+            <wp:extent cx="2096135" cy="1819910"/>
+            <wp:effectExtent l="0" t="0" r="0" b="8890"/>
+            <wp:docPr id="387964078" name="Picture 1" descr="A bag with different sizes of boxes&#10;&#10;Description automatically generated with medium confidence"/>
+            <wp:cNvGraphicFramePr>
+              <a:graphicFrameLocks xmlns:a="http://schemas.openxmlformats.org/drawingml/2006/main" noChangeAspect="1"/>
+            </wp:cNvGraphicFramePr>
+            <a:graphic xmlns:a="http://schemas.openxmlformats.org/drawingml/2006/main">
+              <a:graphicData uri="http://schemas.openxmlformats.org/drawingml/2006/picture">
+                <pic:pic xmlns:pic="http://schemas.openxmlformats.org/drawingml/2006/picture">
+                  <pic:nvPicPr>
+                    <pic:cNvPr id="387964078" name="Picture 1" descr="A bag with different sizes of boxes&#10;&#10;Description automatically generated with medium confidence"/>
+                    <pic:cNvPicPr>
+                      <a:picLocks noChangeAspect="1" noChangeArrowheads="1"/>
+                    </pic:cNvPicPr>
+                  </pic:nvPicPr>
+                  <pic:blipFill>
+                    <a:blip r:embed="rId4">
+                      <a:extLst>
+                        <a:ext uri="{28A0092B-C50C-407E-A947-70E740481C1C}">
+                          <a14:useLocalDpi xmlns:a14="http://schemas.microsoft.com/office/drawing/2010/main" val="0"/>
+                        </a:ext>
+                      </a:extLst>
+                    </a:blip>
+                    <a:srcRect/>
+                    <a:stretch>
+                      <a:fillRect/>
+                    </a:stretch>
+                  </pic:blipFill>
+                  <pic:spPr bwMode="auto">
+                    <a:xfrm>
+                      <a:off x="0" y="0"/>
+                      <a:ext cx="2096135" cy="1819910"/>
+                    </a:xfrm>
+                    <a:prstGeom prst="rect">
+                      <a:avLst/>
+                    </a:prstGeom>
+                    <a:noFill/>
+                    <a:ln>
+                      <a:noFill/>
+                    </a:ln>
+                  </pic:spPr>
+                </pic:pic>
+              </a:graphicData>
+            </a:graphic>
+          </wp:inline>
+        </w:drawing>
+      </w:r>
+    </w:p>
+    <w:p>
+      <w:pPr>
+        <w:jc w:val="center"/>
+        <w:rPr>
+          <w:rFonts w:ascii="Arial" w:hAnsi="Arial" w:cs="Arial"/>
+          <w:b/>
+          <w:bCs/>
+          <w:sz w:val="20"/>
+          <w:szCs w:val="20"/>
+        </w:rPr>
+      </w:pPr>
+      <w:r>
+        <w:rPr>
+          <w:rFonts w:ascii="Arial" w:hAnsi="Arial" w:cs="Arial"/>
+          <w:b/>
+          <w:bCs/>
+          <w:sz w:val="20"/>
+          <w:szCs w:val="20"/>
+        </w:rPr>
+        <w:t>Representação visual o p</w:t>
+      </w:r>
+      <w:r>
+        <w:rPr>
+          <w:rFonts w:ascii="Arial" w:hAnsi="Arial" w:cs="Arial"/>
+          <w:b/>
+          <w:bCs/>
+          <w:sz w:val="20"/>
+          <w:szCs w:val="20"/>
+        </w:rPr>
+        <w:t>roblema da mochila</w:t>
+      </w:r>
+      <w:r>
+        <w:rPr>
+          <w:rFonts w:ascii="Arial" w:hAnsi="Arial" w:cs="Arial"/>
+          <w:b/>
+          <w:bCs/>
+          <w:sz w:val="20"/>
+          <w:szCs w:val="20"/>
+        </w:rPr>
+        <w:br/>
+        <w:t xml:space="preserve">Fonte: </w:t>
+      </w:r>
+      <w:hyperlink r:id="rId5" w:history="1">
+        <w:r>
+          <w:rPr>
+            <w:rStyle w:val="Hyperlink"/>
+            <w:rFonts w:ascii="Arial" w:hAnsi="Arial" w:cs="Arial"/>
+            <w:b/>
+            <w:bCs/>
+            <w:sz w:val="20"/>
+            <w:szCs w:val="20"/>
+          </w:rPr>
+          <w:t>Problema da mochila</w:t>
+        </w:r>
+      </w:hyperlink>
+    </w:p>
+    <w:p>
+      <w:pPr>
+        <w:jc w:val="center"/>
+        <w:rPr>
+          <w:rFonts w:ascii="Arial" w:hAnsi="Arial" w:cs="Arial"/>
+          <w:b/>
+          <w:bCs/>
+          <w:sz w:val="20"/>
+          <w:szCs w:val="20"/>
+        </w:rPr>
+      </w:pPr>
+    </w:p>
+    <w:p>
+      <w:pPr>
+        <w:jc w:val="both"/>
         <w:rPr>
           <w:rFonts w:ascii="Arial" w:hAnsi="Arial" w:cs="Arial"/>
           <w:sz w:val="22"/>
@@ -161,15 +330,79 @@
         </w:rPr>
         <w:t xml:space="preserve">”) </w:t>
       </w:r>
-    </w:p>
-    <w:p>
-      <w:pPr>
-        <w:rPr>
-          <w:rFonts w:ascii="Arial" w:hAnsi="Arial" w:cs="Arial"/>
-          <w:sz w:val="22"/>
-          <w:szCs w:val="22"/>
-        </w:rPr>
-      </w:pPr>
+      <w:r>
+        <w:rPr>
+          <w:rFonts w:ascii="Arial" w:hAnsi="Arial" w:cs="Arial"/>
+          <w:sz w:val="22"/>
+          <w:szCs w:val="22"/>
+        </w:rPr>
+        <w:t xml:space="preserve">é um problema de otimização combinatória que consiste em uma mochila com capacidade limitada e uma lista de itens, cada um com um valor e peso específico. O objetivo é tentar determinar quais </w:t>
+      </w:r>
+      <w:r>
+        <w:rPr>
+          <w:rFonts w:ascii="Arial" w:hAnsi="Arial" w:cs="Arial"/>
+          <w:sz w:val="22"/>
+          <w:szCs w:val="22"/>
+        </w:rPr>
+        <w:t xml:space="preserve">elementos </w:t>
+      </w:r>
+      <w:r>
+        <w:rPr>
+          <w:rFonts w:ascii="Arial" w:hAnsi="Arial" w:cs="Arial"/>
+          <w:sz w:val="22"/>
+          <w:szCs w:val="22"/>
+        </w:rPr>
+        <w:t xml:space="preserve">devem ser colocados dentro da mochila, de maneira que seja respeitada a sua capacidade e que o valor total </w:t>
+      </w:r>
+      <w:r>
+        <w:rPr>
+          <w:rFonts w:ascii="Arial" w:hAnsi="Arial" w:cs="Arial"/>
+          <w:sz w:val="22"/>
+          <w:szCs w:val="22"/>
+        </w:rPr>
+        <w:t xml:space="preserve">final </w:t>
+      </w:r>
+      <w:r>
+        <w:rPr>
+          <w:rFonts w:ascii="Arial" w:hAnsi="Arial" w:cs="Arial"/>
+          <w:sz w:val="22"/>
+          <w:szCs w:val="22"/>
+        </w:rPr>
+        <w:t>s</w:t>
+      </w:r>
+      <w:r>
+        <w:rPr>
+          <w:rFonts w:ascii="Arial" w:hAnsi="Arial" w:cs="Arial"/>
+          <w:sz w:val="22"/>
+          <w:szCs w:val="22"/>
+        </w:rPr>
+        <w:t xml:space="preserve">eja o máximo </w:t>
+      </w:r>
+      <w:r>
+        <w:rPr>
+          <w:rFonts w:ascii="Arial" w:hAnsi="Arial" w:cs="Arial"/>
+          <w:sz w:val="22"/>
+          <w:szCs w:val="22"/>
+        </w:rPr>
+        <w:t>possível.</w:t>
+      </w:r>
+    </w:p>
+    <w:p>
+      <w:pPr>
+        <w:rPr>
+          <w:rFonts w:ascii="Arial" w:hAnsi="Arial" w:cs="Arial"/>
+          <w:sz w:val="22"/>
+          <w:szCs w:val="22"/>
+        </w:rPr>
+      </w:pPr>
+      <w:r>
+        <w:rPr>
+          <w:rFonts w:ascii="Arial" w:hAnsi="Arial" w:cs="Arial"/>
+          <w:sz w:val="22"/>
+          <w:szCs w:val="22"/>
+        </w:rPr>
+        <w:t>Existem várias versões do problema, como por exemplo:</w:t>
+      </w:r>
       <w:r>
         <w:rPr>
           <w:rFonts w:ascii="Arial" w:hAnsi="Arial" w:cs="Arial"/>
@@ -177,7 +410,158 @@
           <w:szCs w:val="22"/>
         </w:rPr>
         <w:br/>
-        <w:t>Têmpera Simulada (</w:t>
+        <w:t xml:space="preserve">- </w:t>
+      </w:r>
+      <w:r>
+        <w:rPr>
+          <w:rFonts w:ascii="Arial" w:hAnsi="Arial" w:cs="Arial"/>
+          <w:b/>
+          <w:bCs/>
+          <w:sz w:val="22"/>
+          <w:szCs w:val="22"/>
+        </w:rPr>
+        <w:t>A mochila 0/1</w:t>
+      </w:r>
+      <w:r>
+        <w:rPr>
+          <w:rFonts w:ascii="Arial" w:hAnsi="Arial" w:cs="Arial"/>
+          <w:sz w:val="22"/>
+          <w:szCs w:val="22"/>
+        </w:rPr>
+        <w:t>: no qual cada item pode ser colocado uma única vez na mochila, sem ser fracionado;</w:t>
+      </w:r>
+      <w:r>
+        <w:rPr>
+          <w:rFonts w:ascii="Arial" w:hAnsi="Arial" w:cs="Arial"/>
+          <w:sz w:val="22"/>
+          <w:szCs w:val="22"/>
+        </w:rPr>
+        <w:br/>
+        <w:t xml:space="preserve">- </w:t>
+      </w:r>
+      <w:r>
+        <w:rPr>
+          <w:rFonts w:ascii="Arial" w:hAnsi="Arial" w:cs="Arial"/>
+          <w:b/>
+          <w:bCs/>
+          <w:sz w:val="22"/>
+          <w:szCs w:val="22"/>
+        </w:rPr>
+        <w:t>Mochila inteira</w:t>
+      </w:r>
+      <w:r>
+        <w:rPr>
+          <w:rFonts w:ascii="Arial" w:hAnsi="Arial" w:cs="Arial"/>
+          <w:sz w:val="22"/>
+          <w:szCs w:val="22"/>
+        </w:rPr>
+        <w:t>: variação mais genérica do problema, onde se tem uma quantidade infinita de cada item;</w:t>
+      </w:r>
+      <w:r>
+        <w:rPr>
+          <w:rFonts w:ascii="Arial" w:hAnsi="Arial" w:cs="Arial"/>
+          <w:sz w:val="22"/>
+          <w:szCs w:val="22"/>
+        </w:rPr>
+        <w:br/>
+        <w:t xml:space="preserve">- </w:t>
+      </w:r>
+      <w:r>
+        <w:rPr>
+          <w:rFonts w:ascii="Arial" w:hAnsi="Arial" w:cs="Arial"/>
+          <w:b/>
+          <w:bCs/>
+          <w:sz w:val="22"/>
+          <w:szCs w:val="22"/>
+        </w:rPr>
+        <w:t>Mochila fracionada</w:t>
+      </w:r>
+      <w:r>
+        <w:rPr>
+          <w:rFonts w:ascii="Arial" w:hAnsi="Arial" w:cs="Arial"/>
+          <w:sz w:val="22"/>
+          <w:szCs w:val="22"/>
+        </w:rPr>
+        <w:t xml:space="preserve">: os itens podem ser fracionados, ou seja, </w:t>
+      </w:r>
+      <w:proofErr w:type="gramStart"/>
+      <w:r>
+        <w:rPr>
+          <w:rFonts w:ascii="Arial" w:hAnsi="Arial" w:cs="Arial"/>
+          <w:sz w:val="22"/>
+          <w:szCs w:val="22"/>
+        </w:rPr>
+        <w:t>da</w:t>
+      </w:r>
+      <w:proofErr w:type="gramEnd"/>
+      <w:r>
+        <w:rPr>
+          <w:rFonts w:ascii="Arial" w:hAnsi="Arial" w:cs="Arial"/>
+          <w:sz w:val="22"/>
+          <w:szCs w:val="22"/>
+        </w:rPr>
+        <w:t xml:space="preserve"> para selecionar uma fração de cada item disponível.</w:t>
+      </w:r>
+      <w:r>
+        <w:rPr>
+          <w:rFonts w:ascii="Arial" w:hAnsi="Arial" w:cs="Arial"/>
+          <w:sz w:val="22"/>
+          <w:szCs w:val="22"/>
+        </w:rPr>
+        <w:br/>
+        <w:t>- E muitas outras.</w:t>
+      </w:r>
+    </w:p>
+    <w:p>
+      <w:pPr>
+        <w:jc w:val="both"/>
+        <w:rPr>
+          <w:rFonts w:ascii="Arial" w:hAnsi="Arial" w:cs="Arial"/>
+          <w:sz w:val="22"/>
+          <w:szCs w:val="22"/>
+        </w:rPr>
+      </w:pPr>
+      <w:r>
+        <w:rPr>
+          <w:rFonts w:ascii="Arial" w:hAnsi="Arial" w:cs="Arial"/>
+          <w:sz w:val="22"/>
+          <w:szCs w:val="22"/>
+        </w:rPr>
+        <w:t>Para o trabalho, foi escolhida a variação do problema "</w:t>
+      </w:r>
+      <w:r>
+        <w:rPr>
+          <w:rFonts w:ascii="Arial" w:hAnsi="Arial" w:cs="Arial"/>
+          <w:b/>
+          <w:bCs/>
+          <w:sz w:val="22"/>
+          <w:szCs w:val="22"/>
+        </w:rPr>
+        <w:t>Mochila 0/1</w:t>
+      </w:r>
+      <w:r>
+        <w:rPr>
+          <w:rFonts w:ascii="Arial" w:hAnsi="Arial" w:cs="Arial"/>
+          <w:sz w:val="22"/>
+          <w:szCs w:val="22"/>
+        </w:rPr>
+        <w:t xml:space="preserve">", </w:t>
+      </w:r>
+      <w:r>
+        <w:rPr>
+          <w:rFonts w:ascii="Arial" w:hAnsi="Arial" w:cs="Arial"/>
+          <w:sz w:val="22"/>
+          <w:szCs w:val="22"/>
+        </w:rPr>
+        <w:t xml:space="preserve">uma vez que </w:t>
+      </w:r>
+      <w:r>
+        <w:rPr>
+          <w:rFonts w:ascii="Arial" w:hAnsi="Arial" w:cs="Arial"/>
+          <w:sz w:val="22"/>
+          <w:szCs w:val="22"/>
+        </w:rPr>
+        <w:t>o foco do projeto é o estudo da Têmpera Simulada (</w:t>
       </w:r>
       <w:proofErr w:type="spellStart"/>
       <w:r>
@@ -213,54 +597,16 @@
           <w:sz w:val="22"/>
           <w:szCs w:val="22"/>
         </w:rPr>
-        <w:t xml:space="preserve">) é uma técnica de otimização que utiliza uma combinação do algoritmo de “Hill </w:t>
-      </w:r>
-      <w:proofErr w:type="spellStart"/>
-      <w:r>
-        <w:rPr>
-          <w:rFonts w:ascii="Arial" w:hAnsi="Arial" w:cs="Arial"/>
-          <w:sz w:val="22"/>
-          <w:szCs w:val="22"/>
-        </w:rPr>
-        <w:t>Climbing</w:t>
-      </w:r>
-      <w:proofErr w:type="spellEnd"/>
-      <w:r>
-        <w:rPr>
-          <w:rFonts w:ascii="Arial" w:hAnsi="Arial" w:cs="Arial"/>
-          <w:sz w:val="22"/>
-          <w:szCs w:val="22"/>
-        </w:rPr>
-        <w:t xml:space="preserve">” utilizando um percurso “aleatório”, sendo considerado um tipo de </w:t>
-      </w:r>
-      <w:proofErr w:type="spellStart"/>
-      <w:r>
-        <w:rPr>
-          <w:rFonts w:ascii="Arial" w:hAnsi="Arial" w:cs="Arial"/>
-          <w:sz w:val="22"/>
-          <w:szCs w:val="22"/>
-        </w:rPr>
-        <w:t>Stochastic</w:t>
-      </w:r>
-      <w:proofErr w:type="spellEnd"/>
-      <w:r>
-        <w:rPr>
-          <w:rFonts w:ascii="Arial" w:hAnsi="Arial" w:cs="Arial"/>
-          <w:sz w:val="22"/>
-          <w:szCs w:val="22"/>
-        </w:rPr>
-        <w:t xml:space="preserve"> Hill </w:t>
-      </w:r>
-      <w:proofErr w:type="spellStart"/>
-      <w:r>
-        <w:rPr>
-          <w:rFonts w:ascii="Arial" w:hAnsi="Arial" w:cs="Arial"/>
-          <w:sz w:val="22"/>
-          <w:szCs w:val="22"/>
-        </w:rPr>
-        <w:t>Climbing</w:t>
-      </w:r>
-      <w:proofErr w:type="spellEnd"/>
+        <w:t>)</w:t>
+      </w:r>
+      <w:r>
+        <w:rPr>
+          <w:rFonts w:ascii="Arial" w:hAnsi="Arial" w:cs="Arial"/>
+          <w:sz w:val="22"/>
+          <w:szCs w:val="22"/>
+        </w:rPr>
+        <w:t xml:space="preserve"> e da técnica de busca local Algoritmos Genéticos, e não das várias facetas do problema da mochila</w:t>
+      </w:r>
       <w:r>
         <w:rPr>
           <w:rFonts w:ascii="Arial" w:hAnsi="Arial" w:cs="Arial"/>
@@ -275,21 +621,429 @@
           <w:sz w:val="22"/>
           <w:szCs w:val="22"/>
         </w:rPr>
+        <w:t>Ademais, também n</w:t>
+      </w:r>
+      <w:r>
+        <w:rPr>
+          <w:rFonts w:ascii="Arial" w:hAnsi="Arial" w:cs="Arial"/>
+          <w:sz w:val="22"/>
+          <w:szCs w:val="22"/>
+        </w:rPr>
+        <w:t>ão vi razões</w:t>
+      </w:r>
+      <w:r>
+        <w:rPr>
+          <w:rFonts w:ascii="Arial" w:hAnsi="Arial" w:cs="Arial"/>
+          <w:sz w:val="22"/>
+          <w:szCs w:val="22"/>
+        </w:rPr>
+        <w:t xml:space="preserve"> lógicas</w:t>
+      </w:r>
+      <w:r>
+        <w:rPr>
+          <w:rFonts w:ascii="Arial" w:hAnsi="Arial" w:cs="Arial"/>
+          <w:sz w:val="22"/>
+          <w:szCs w:val="22"/>
+        </w:rPr>
+        <w:t xml:space="preserve"> para aumentar a complexidade do problema, já que </w:t>
+      </w:r>
+      <w:r>
+        <w:rPr>
+          <w:rFonts w:ascii="Arial" w:hAnsi="Arial" w:cs="Arial"/>
+          <w:sz w:val="22"/>
+          <w:szCs w:val="22"/>
+        </w:rPr>
+        <w:t xml:space="preserve">a versão escolhida </w:t>
+      </w:r>
+      <w:r>
+        <w:rPr>
+          <w:rFonts w:ascii="Arial" w:hAnsi="Arial" w:cs="Arial"/>
+          <w:sz w:val="22"/>
+          <w:szCs w:val="22"/>
+        </w:rPr>
+        <w:t>é suficiente para aplicar e explorar bem</w:t>
+      </w:r>
+      <w:r>
+        <w:rPr>
+          <w:rFonts w:ascii="Arial" w:hAnsi="Arial" w:cs="Arial"/>
+          <w:sz w:val="22"/>
+          <w:szCs w:val="22"/>
+        </w:rPr>
+        <w:t xml:space="preserve"> ambos os algoritmos</w:t>
+      </w:r>
+      <w:r>
+        <w:rPr>
+          <w:rFonts w:ascii="Arial" w:hAnsi="Arial" w:cs="Arial"/>
+          <w:sz w:val="22"/>
+          <w:szCs w:val="22"/>
+        </w:rPr>
+        <w:t>.</w:t>
+      </w:r>
+    </w:p>
+    <w:p>
+      <w:pPr>
+        <w:jc w:val="both"/>
+        <w:rPr>
+          <w:rFonts w:ascii="Arial" w:hAnsi="Arial" w:cs="Arial"/>
+          <w:b/>
+          <w:bCs/>
+          <w:sz w:val="22"/>
+          <w:szCs w:val="22"/>
+        </w:rPr>
+      </w:pPr>
+    </w:p>
+    <w:p>
+      <w:pPr>
+        <w:jc w:val="both"/>
+        <w:rPr>
+          <w:rFonts w:ascii="Arial" w:hAnsi="Arial" w:cs="Arial"/>
+          <w:b/>
+          <w:bCs/>
+          <w:sz w:val="28"/>
+          <w:szCs w:val="28"/>
+        </w:rPr>
+      </w:pPr>
+      <w:r>
+        <w:rPr>
+          <w:rFonts w:ascii="Arial" w:hAnsi="Arial" w:cs="Arial"/>
+          <w:b/>
+          <w:bCs/>
+          <w:sz w:val="28"/>
+          <w:szCs w:val="28"/>
+        </w:rPr>
+        <w:t>Modelagem do Problema</w:t>
+      </w:r>
+      <w:r>
+        <w:rPr>
+          <w:rFonts w:ascii="Arial" w:hAnsi="Arial" w:cs="Arial"/>
+          <w:b/>
+          <w:bCs/>
+          <w:sz w:val="28"/>
+          <w:szCs w:val="28"/>
+        </w:rPr>
+        <w:t xml:space="preserve"> </w:t>
+      </w:r>
+      <w:r>
+        <w:rPr>
+          <w:rFonts w:ascii="Arial" w:hAnsi="Arial" w:cs="Arial"/>
+          <w:b/>
+          <w:bCs/>
+          <w:sz w:val="28"/>
+          <w:szCs w:val="28"/>
+        </w:rPr>
+        <w:t>da Mochila 0/1:</w:t>
+      </w:r>
+    </w:p>
+    <w:p>
+      <w:pPr>
+        <w:jc w:val="both"/>
+        <w:rPr>
+          <w:rFonts w:ascii="Arial" w:hAnsi="Arial" w:cs="Arial"/>
+          <w:b/>
+          <w:bCs/>
+          <w:sz w:val="28"/>
+          <w:szCs w:val="28"/>
+        </w:rPr>
+      </w:pPr>
+    </w:p>
+    <w:p>
+      <w:pPr>
+        <w:jc w:val="both"/>
+        <w:rPr>
+          <w:rFonts w:ascii="Arial" w:hAnsi="Arial" w:cs="Arial"/>
+          <w:b/>
+          <w:bCs/>
+          <w:sz w:val="28"/>
+          <w:szCs w:val="28"/>
+        </w:rPr>
+      </w:pPr>
+      <w:r>
+        <w:rPr>
+          <w:rFonts w:ascii="Arial" w:hAnsi="Arial" w:cs="Arial"/>
+          <w:b/>
+          <w:bCs/>
+          <w:sz w:val="28"/>
+          <w:szCs w:val="28"/>
+        </w:rPr>
+        <w:t>Têmpera Simulada:</w:t>
+      </w:r>
+    </w:p>
+    <w:p>
+      <w:pPr>
+        <w:jc w:val="both"/>
+        <w:rPr>
+          <w:rFonts w:ascii="Arial" w:hAnsi="Arial" w:cs="Arial"/>
+          <w:sz w:val="22"/>
+          <w:szCs w:val="22"/>
+        </w:rPr>
+      </w:pPr>
+      <w:r>
+        <w:rPr>
+          <w:rFonts w:ascii="Arial" w:hAnsi="Arial" w:cs="Arial"/>
+          <w:b/>
+          <w:bCs/>
+          <w:sz w:val="22"/>
+          <w:szCs w:val="22"/>
+        </w:rPr>
+        <w:t>Objetivo:</w:t>
+      </w:r>
+      <w:r>
+        <w:rPr>
+          <w:rFonts w:ascii="Arial" w:hAnsi="Arial" w:cs="Arial"/>
+          <w:b/>
+          <w:bCs/>
+          <w:sz w:val="22"/>
+          <w:szCs w:val="22"/>
+        </w:rPr>
+        <w:t xml:space="preserve"> </w:t>
+      </w:r>
+      <w:r>
+        <w:rPr>
+          <w:rFonts w:ascii="Arial" w:hAnsi="Arial" w:cs="Arial"/>
+          <w:sz w:val="22"/>
+          <w:szCs w:val="22"/>
+        </w:rPr>
+        <w:t>Encontrar qual combinação de itens respeitam a capacidade da mochila e maximizam o valor final de tal.</w:t>
+      </w:r>
+    </w:p>
+    <w:p>
+      <w:pPr>
+        <w:rPr>
+          <w:rFonts w:ascii="Arial" w:hAnsi="Arial" w:cs="Arial"/>
+          <w:sz w:val="22"/>
+          <w:szCs w:val="22"/>
+        </w:rPr>
+      </w:pPr>
+      <w:r>
+        <w:rPr>
+          <w:rFonts w:ascii="Arial" w:hAnsi="Arial" w:cs="Arial"/>
+          <w:b/>
+          <w:bCs/>
+          <w:sz w:val="22"/>
+          <w:szCs w:val="22"/>
+        </w:rPr>
+        <w:t>Variáveis:</w:t>
+      </w:r>
+      <w:r>
+        <w:rPr>
+          <w:rFonts w:ascii="Arial" w:hAnsi="Arial" w:cs="Arial"/>
+          <w:b/>
+          <w:bCs/>
+          <w:sz w:val="22"/>
+          <w:szCs w:val="22"/>
+        </w:rPr>
+        <w:t xml:space="preserve"> </w:t>
+      </w:r>
+      <w:r>
+        <w:rPr>
+          <w:rFonts w:ascii="Arial" w:hAnsi="Arial" w:cs="Arial"/>
+          <w:b/>
+          <w:bCs/>
+          <w:sz w:val="22"/>
+          <w:szCs w:val="22"/>
+        </w:rPr>
         <w:br/>
-        <w:t>Conforme o processo continua, o algoritmo se torna menos propenso a aceitar uma solução pior (definido por uma probabilidade)</w:t>
-      </w:r>
-    </w:p>
-    <w:p>
-      <w:pPr>
-        <w:rPr>
-          <w:rFonts w:ascii="Arial" w:hAnsi="Arial" w:cs="Arial"/>
-          <w:sz w:val="22"/>
-          <w:szCs w:val="22"/>
-        </w:rPr>
-      </w:pPr>
-    </w:p>
-    <w:p>
-      <w:pPr>
+      </w:r>
+      <w:r>
+        <w:rPr>
+          <w:rFonts w:ascii="Arial" w:hAnsi="Arial" w:cs="Arial"/>
+          <w:sz w:val="22"/>
+          <w:szCs w:val="22"/>
+        </w:rPr>
+        <w:t>-</w:t>
+      </w:r>
+      <w:r>
+        <w:rPr>
+          <w:rFonts w:ascii="Arial" w:hAnsi="Arial" w:cs="Arial"/>
+          <w:b/>
+          <w:bCs/>
+          <w:sz w:val="22"/>
+          <w:szCs w:val="22"/>
+        </w:rPr>
+        <w:t xml:space="preserve"> </w:t>
+      </w:r>
+      <w:r>
+        <w:rPr>
+          <w:rFonts w:ascii="Arial" w:hAnsi="Arial" w:cs="Arial"/>
+          <w:sz w:val="22"/>
+          <w:szCs w:val="22"/>
+        </w:rPr>
+        <w:t>Padrão do problema:</w:t>
+      </w:r>
+      <w:r>
+        <w:rPr>
+          <w:rFonts w:ascii="Arial" w:hAnsi="Arial" w:cs="Arial"/>
+          <w:sz w:val="22"/>
+          <w:szCs w:val="22"/>
+        </w:rPr>
+        <w:t xml:space="preserve"> capacidade a mochila</w:t>
+      </w:r>
+      <w:r>
+        <w:rPr>
+          <w:rFonts w:ascii="Arial" w:hAnsi="Arial" w:cs="Arial"/>
+          <w:sz w:val="22"/>
+          <w:szCs w:val="22"/>
+        </w:rPr>
+        <w:t xml:space="preserve"> (W)</w:t>
+      </w:r>
+      <w:r>
+        <w:rPr>
+          <w:rFonts w:ascii="Arial" w:hAnsi="Arial" w:cs="Arial"/>
+          <w:sz w:val="22"/>
+          <w:szCs w:val="22"/>
+        </w:rPr>
+        <w:t>, itens disponíveis (peso e valores)</w:t>
+      </w:r>
+      <w:r>
+        <w:rPr>
+          <w:rFonts w:ascii="Arial" w:hAnsi="Arial" w:cs="Arial"/>
+          <w:sz w:val="22"/>
+          <w:szCs w:val="22"/>
+        </w:rPr>
+        <w:t>, valor total dos itens, solução final (itens e valor).</w:t>
+      </w:r>
+    </w:p>
+    <w:p>
+      <w:pPr>
+        <w:rPr>
+          <w:rFonts w:ascii="Arial" w:hAnsi="Arial" w:cs="Arial"/>
+          <w:sz w:val="22"/>
+          <w:szCs w:val="22"/>
+        </w:rPr>
+      </w:pPr>
+      <w:r>
+        <w:rPr>
+          <w:rFonts w:ascii="Arial" w:hAnsi="Arial" w:cs="Arial"/>
+          <w:sz w:val="22"/>
+          <w:szCs w:val="22"/>
+        </w:rPr>
+        <w:br/>
+        <w:t xml:space="preserve">- </w:t>
+      </w:r>
+      <w:r>
+        <w:rPr>
+          <w:rFonts w:ascii="Arial" w:hAnsi="Arial" w:cs="Arial"/>
+          <w:sz w:val="22"/>
+          <w:szCs w:val="22"/>
+        </w:rPr>
+        <w:t>Temperatura Inicial</w:t>
+      </w:r>
+      <w:r>
+        <w:rPr>
+          <w:rFonts w:ascii="Arial" w:hAnsi="Arial" w:cs="Arial"/>
+          <w:sz w:val="22"/>
+          <w:szCs w:val="22"/>
+        </w:rPr>
+        <w:br/>
+        <w:t>- Fator de decaimento</w:t>
+      </w:r>
+      <w:r>
+        <w:rPr>
+          <w:rFonts w:ascii="Arial" w:hAnsi="Arial" w:cs="Arial"/>
+          <w:sz w:val="22"/>
+          <w:szCs w:val="22"/>
+        </w:rPr>
+        <w:br/>
+        <w:t>- Condição de parada</w:t>
+      </w:r>
+    </w:p>
+    <w:p>
+      <w:pPr>
+        <w:jc w:val="both"/>
+        <w:rPr>
+          <w:rFonts w:ascii="Arial" w:hAnsi="Arial" w:cs="Arial"/>
+          <w:b/>
+          <w:bCs/>
+          <w:sz w:val="22"/>
+          <w:szCs w:val="22"/>
+        </w:rPr>
+      </w:pPr>
+      <w:r>
+        <w:rPr>
+          <w:rFonts w:ascii="Arial" w:hAnsi="Arial" w:cs="Arial"/>
+          <w:b/>
+          <w:bCs/>
+          <w:sz w:val="22"/>
+          <w:szCs w:val="22"/>
+        </w:rPr>
+        <w:t>Função objetivo</w:t>
+      </w:r>
+      <w:r>
+        <w:rPr>
+          <w:rFonts w:ascii="Arial" w:hAnsi="Arial" w:cs="Arial"/>
+          <w:b/>
+          <w:bCs/>
+          <w:sz w:val="22"/>
+          <w:szCs w:val="22"/>
+        </w:rPr>
+        <w:t>:</w:t>
+      </w:r>
+    </w:p>
+    <w:p>
+      <w:pPr>
+        <w:jc w:val="both"/>
+        <w:rPr>
+          <w:rFonts w:ascii="Arial" w:hAnsi="Arial" w:cs="Arial"/>
+          <w:b/>
+          <w:bCs/>
+          <w:sz w:val="22"/>
+          <w:szCs w:val="22"/>
+        </w:rPr>
+      </w:pPr>
+      <w:r>
+        <w:rPr>
+          <w:rFonts w:ascii="Arial" w:hAnsi="Arial" w:cs="Arial"/>
+          <w:b/>
+          <w:bCs/>
+          <w:sz w:val="22"/>
+          <w:szCs w:val="22"/>
+        </w:rPr>
+        <w:t>Restrições:</w:t>
+      </w:r>
+      <w:r>
+        <w:rPr>
+          <w:rFonts w:ascii="Arial" w:hAnsi="Arial" w:cs="Arial"/>
+          <w:b/>
+          <w:bCs/>
+          <w:sz w:val="22"/>
+          <w:szCs w:val="22"/>
+        </w:rPr>
+        <w:t xml:space="preserve"> </w:t>
+      </w:r>
+    </w:p>
+    <w:p>
+      <w:pPr>
+        <w:jc w:val="both"/>
+        <w:rPr>
+          <w:rFonts w:ascii="Arial" w:hAnsi="Arial" w:cs="Arial"/>
+          <w:sz w:val="22"/>
+          <w:szCs w:val="22"/>
+        </w:rPr>
+      </w:pPr>
+    </w:p>
+    <w:p>
+      <w:pPr>
+        <w:jc w:val="both"/>
+        <w:rPr>
+          <w:rFonts w:ascii="Arial" w:hAnsi="Arial" w:cs="Arial"/>
+          <w:sz w:val="22"/>
+          <w:szCs w:val="22"/>
+        </w:rPr>
+      </w:pPr>
+    </w:p>
+    <w:p>
+      <w:pPr>
+        <w:jc w:val="both"/>
+        <w:rPr>
+          <w:rFonts w:ascii="Arial" w:hAnsi="Arial" w:cs="Arial"/>
+          <w:sz w:val="22"/>
+          <w:szCs w:val="22"/>
+        </w:rPr>
+      </w:pPr>
+    </w:p>
+    <w:p>
+      <w:pPr>
+        <w:jc w:val="both"/>
         <w:rPr>
           <w:rFonts w:ascii="Arial" w:hAnsi="Arial" w:cs="Arial"/>
           <w:sz w:val="22"/>
@@ -323,6 +1077,69 @@
     </w:p>
     <w:p>
       <w:pPr>
+        <w:jc w:val="both"/>
+        <w:rPr>
+          <w:rFonts w:ascii="Arial" w:hAnsi="Arial" w:cs="Arial"/>
+          <w:sz w:val="22"/>
+          <w:szCs w:val="22"/>
+        </w:rPr>
+      </w:pPr>
+    </w:p>
+    <w:p>
+      <w:pPr>
+        <w:jc w:val="both"/>
+        <w:rPr>
+          <w:rFonts w:ascii="Arial" w:hAnsi="Arial" w:cs="Arial"/>
+          <w:b/>
+          <w:bCs/>
+          <w:sz w:val="22"/>
+          <w:szCs w:val="22"/>
+        </w:rPr>
+      </w:pPr>
+      <w:r>
+        <w:rPr>
+          <w:rFonts w:ascii="Arial" w:hAnsi="Arial" w:cs="Arial"/>
+          <w:sz w:val="22"/>
+          <w:szCs w:val="22"/>
+        </w:rPr>
+        <w:t xml:space="preserve">Utilizando a </w:t>
+      </w:r>
+      <w:r>
+        <w:rPr>
+          <w:rFonts w:ascii="Arial" w:hAnsi="Arial" w:cs="Arial"/>
+          <w:b/>
+          <w:bCs/>
+          <w:sz w:val="22"/>
+          <w:szCs w:val="22"/>
+        </w:rPr>
+        <w:t>Têmpera Simulada</w:t>
+      </w:r>
+    </w:p>
+    <w:p>
+      <w:pPr>
+        <w:jc w:val="both"/>
+        <w:rPr>
+          <w:rFonts w:ascii="Arial" w:hAnsi="Arial" w:cs="Arial"/>
+          <w:b/>
+          <w:bCs/>
+          <w:sz w:val="22"/>
+          <w:szCs w:val="22"/>
+        </w:rPr>
+      </w:pPr>
+    </w:p>
+    <w:p>
+      <w:pPr>
+        <w:jc w:val="both"/>
+        <w:rPr>
+          <w:rFonts w:ascii="Arial" w:hAnsi="Arial" w:cs="Arial"/>
+          <w:sz w:val="22"/>
+          <w:szCs w:val="22"/>
+        </w:rPr>
+      </w:pPr>
+    </w:p>
+    <w:p>
+      <w:pPr>
+        <w:jc w:val="both"/>
         <w:rPr>
           <w:rFonts w:ascii="Arial" w:hAnsi="Arial" w:cs="Arial"/>
           <w:sz w:val="22"/>
@@ -346,34 +1163,6 @@
           <w:sz w:val="22"/>
           <w:szCs w:val="22"/>
         </w:rPr>
-        <w:t>Têmpera Simulada</w:t>
-      </w:r>
-    </w:p>
-    <w:p>
-      <w:pPr>
-        <w:rPr>
-          <w:rFonts w:ascii="Arial" w:hAnsi="Arial" w:cs="Arial"/>
-          <w:sz w:val="22"/>
-          <w:szCs w:val="22"/>
-        </w:rPr>
-      </w:pPr>
-      <w:r>
-        <w:rPr>
-          <w:rFonts w:ascii="Arial" w:hAnsi="Arial" w:cs="Arial"/>
-          <w:sz w:val="22"/>
-          <w:szCs w:val="22"/>
-        </w:rPr>
-        <w:tab/>
-        <w:t xml:space="preserve">- Utilizando a </w:t>
-      </w:r>
-      <w:r>
-        <w:rPr>
-          <w:rFonts w:ascii="Arial" w:hAnsi="Arial" w:cs="Arial"/>
-          <w:b/>
-          <w:bCs/>
-          <w:sz w:val="22"/>
-          <w:szCs w:val="22"/>
-        </w:rPr>
         <w:t>Técnica de Busca Local</w:t>
       </w:r>
       <w:r>
@@ -425,9 +1214,20 @@
         <w:t>enéticos</w:t>
       </w:r>
     </w:p>
-    <w:p/>
-    <w:p/>
-    <w:p>
+    <w:p>
+      <w:pPr>
+        <w:jc w:val="both"/>
+      </w:pPr>
+    </w:p>
+    <w:p>
+      <w:pPr>
+        <w:jc w:val="both"/>
+      </w:pPr>
+    </w:p>
+    <w:p>
+      <w:pPr>
+        <w:jc w:val="both"/>
+      </w:pPr>
       <w:r>
         <w:rPr>
           <w:b/>
@@ -444,7 +1244,10 @@
       </w:r>
     </w:p>
     <w:p>
-      <w:hyperlink r:id="rId4" w:history="1">
+      <w:pPr>
+        <w:jc w:val="both"/>
+      </w:pPr>
+      <w:hyperlink r:id="rId6" w:history="1">
         <w:r>
           <w:rPr>
             <w:rStyle w:val="Hyperlink"/>
@@ -482,29 +1285,23 @@
       </w:hyperlink>
     </w:p>
     <w:p>
-      <w:hyperlink r:id="rId5" w:history="1">
+      <w:pPr>
+        <w:jc w:val="both"/>
+      </w:pPr>
+      <w:hyperlink r:id="rId7" w:history="1">
         <w:r>
           <w:rPr>
             <w:rStyle w:val="Hyperlink"/>
           </w:rPr>
-          <w:t>Projeto Supervisionado I</w:t>
-        </w:r>
-        <w:r>
-          <w:rPr>
-            <w:rStyle w:val="Hyperlink"/>
-          </w:rPr>
-          <w:t xml:space="preserve">, Campinas SP – Autor </w:t>
-        </w:r>
-        <w:r>
-          <w:rPr>
-            <w:rStyle w:val="Hyperlink"/>
-          </w:rPr>
-          <w:t>Rubens Carvalho</w:t>
+          <w:t>Projeto Supervisionado I, Campinas SP – Autor Rubens Carvalho</w:t>
         </w:r>
       </w:hyperlink>
     </w:p>
     <w:p>
-      <w:hyperlink r:id="rId6" w:history="1">
+      <w:pPr>
+        <w:jc w:val="both"/>
+      </w:pPr>
+      <w:hyperlink r:id="rId8" w:history="1">
         <w:r>
           <w:rPr>
             <w:rStyle w:val="Hyperlink"/>
@@ -522,7 +1319,10 @@
       </w:hyperlink>
     </w:p>
     <w:p>
-      <w:hyperlink r:id="rId7" w:history="1">
+      <w:pPr>
+        <w:jc w:val="both"/>
+      </w:pPr>
+      <w:hyperlink r:id="rId9" w:history="1">
         <w:r>
           <w:rPr>
             <w:rStyle w:val="Hyperlink"/>
@@ -539,36 +1339,48 @@
         <w:proofErr w:type="spellEnd"/>
       </w:hyperlink>
     </w:p>
-    <w:p/>
-    <w:p>
-      <w:pPr>
-        <w:rPr>
-          <w:b/>
-          <w:bCs/>
-        </w:rPr>
-      </w:pPr>
-      <w:r>
-        <w:rPr>
-          <w:b/>
-          <w:bCs/>
-        </w:rPr>
+    <w:p>
+      <w:pPr>
+        <w:jc w:val="both"/>
+      </w:pPr>
+    </w:p>
+    <w:p>
+      <w:pPr>
+        <w:jc w:val="both"/>
+        <w:rPr>
+          <w:b/>
+          <w:bCs/>
+          <w:lang w:val="en-US"/>
+        </w:rPr>
+      </w:pPr>
+      <w:proofErr w:type="spellStart"/>
+      <w:r>
+        <w:rPr>
+          <w:b/>
+          <w:bCs/>
+          <w:lang w:val="en-US"/>
+        </w:rPr>
+        <w:lastRenderedPageBreak/>
         <w:t>Vídeos</w:t>
       </w:r>
-      <w:r>
-        <w:rPr>
-          <w:b/>
-          <w:bCs/>
+      <w:proofErr w:type="spellEnd"/>
+      <w:r>
+        <w:rPr>
+          <w:b/>
+          <w:bCs/>
+          <w:lang w:val="en-US"/>
         </w:rPr>
         <w:t>:</w:t>
       </w:r>
     </w:p>
     <w:p>
       <w:pPr>
+        <w:jc w:val="both"/>
         <w:rPr>
           <w:lang w:val="en-US"/>
         </w:rPr>
       </w:pPr>
-      <w:hyperlink r:id="rId8" w:history="1">
+      <w:hyperlink r:id="rId10" w:history="1">
         <w:r>
           <w:rPr>
             <w:rStyle w:val="Hyperlink"/>
@@ -580,11 +1392,12 @@
     </w:p>
     <w:p>
       <w:pPr>
+        <w:jc w:val="both"/>
         <w:rPr>
           <w:lang w:val="en-US"/>
         </w:rPr>
       </w:pPr>
-      <w:hyperlink r:id="rId9" w:history="1">
+      <w:hyperlink r:id="rId11" w:history="1">
         <w:r>
           <w:rPr>
             <w:rStyle w:val="Hyperlink"/>
@@ -617,7 +1430,13 @@
       </w:r>
     </w:p>
     <w:p>
-      <w:hyperlink r:id="rId10" w:history="1">
+      <w:pPr>
+        <w:jc w:val="both"/>
+        <w:rPr>
+          <w:lang w:val="en-US"/>
+        </w:rPr>
+      </w:pPr>
+      <w:hyperlink r:id="rId12" w:history="1">
         <w:r>
           <w:rPr>
             <w:rStyle w:val="Hyperlink"/>
@@ -645,11 +1464,12 @@
     </w:p>
     <w:p>
       <w:pPr>
+        <w:jc w:val="both"/>
         <w:rPr>
           <w:lang w:val="en-US"/>
         </w:rPr>
       </w:pPr>
-      <w:hyperlink r:id="rId11" w:history="1">
+      <w:hyperlink r:id="rId13" w:history="1">
         <w:r>
           <w:rPr>
             <w:rStyle w:val="Hyperlink"/>
@@ -661,29 +1481,24 @@
     </w:p>
     <w:p>
       <w:pPr>
+        <w:jc w:val="both"/>
         <w:rPr>
           <w:lang w:val="en-US"/>
         </w:rPr>
       </w:pPr>
-      <w:hyperlink r:id="rId12" w:history="1">
+      <w:hyperlink r:id="rId14" w:history="1">
         <w:r>
           <w:rPr>
             <w:rStyle w:val="Hyperlink"/>
             <w:lang w:val="en-US"/>
           </w:rPr>
-          <w:t>What are Genetic Algorithms?</w:t>
-        </w:r>
-        <w:r>
-          <w:rPr>
-            <w:rStyle w:val="Hyperlink"/>
-            <w:lang w:val="en-US"/>
-          </w:rPr>
-          <w:t xml:space="preserve"> - Argonaut</w:t>
+          <w:t>What are Genetic Algorithms? - Argonaut</w:t>
         </w:r>
       </w:hyperlink>
     </w:p>
     <w:p>
       <w:pPr>
+        <w:jc w:val="both"/>
         <w:rPr>
           <w:lang w:val="en-US"/>
         </w:rPr>
@@ -691,6 +1506,7 @@
     </w:p>
     <w:p>
       <w:pPr>
+        <w:jc w:val="both"/>
         <w:rPr>
           <w:lang w:val="en-US"/>
         </w:rPr>

</xml_diff>